<commit_message>
Updated link in DSSD_Setup Documentation.
</commit_message>
<xml_diff>
--- a/DSSD_Setup.docx
+++ b/DSSD_Setup.docx
@@ -302,6 +302,8 @@
       <w:r>
         <w:t xml:space="preserve"> toolboxes and place them in the corresponding folder. These are ADAM, EEGLAB, and Fieldtrip.</w:t>
       </w:r>
+      <w:bookmarkStart w:id="0" w:name="_GoBack"/>
+      <w:bookmarkEnd w:id="0"/>
     </w:p>
     <w:p>
       <w:r>
@@ -328,9 +330,12 @@
           <w:rPr>
             <w:rStyle w:val="Hyperlink"/>
           </w:rPr>
-          <w:t>https://github.com/fahrenfort/ADAM/archive/1.0.4.zip</w:t>
+          <w:t>https://osf.io/8vby7/download</w:t>
         </w:r>
       </w:hyperlink>
+      <w:r>
+        <w:t xml:space="preserve"> </w:t>
+      </w:r>
       <w:r>
         <w:t xml:space="preserve"> . This link will also contain EEGL</w:t>
       </w:r>
@@ -718,8 +723,6 @@
       </w:r>
     </w:p>
     <w:p>
-      <w:bookmarkStart w:id="0" w:name="_GoBack"/>
-      <w:bookmarkEnd w:id="0"/>
       <w:r>
         <w:rPr>
           <w:b/>
@@ -1270,7 +1273,7 @@
       </w:pPr>
     </w:pPrDefault>
   </w:docDefaults>
-  <w:latentStyles w:defLockedState="0" w:defUIPriority="99" w:defSemiHidden="0" w:defUnhideWhenUsed="0" w:defQFormat="0" w:count="375">
+  <w:latentStyles w:defLockedState="0" w:defUIPriority="99" w:defSemiHidden="0" w:defUnhideWhenUsed="0" w:defQFormat="0" w:count="376">
     <w:lsdException w:name="Normal" w:uiPriority="0" w:qFormat="1"/>
     <w:lsdException w:name="heading 1" w:uiPriority="9" w:qFormat="1"/>
     <w:lsdException w:name="heading 2" w:semiHidden="1" w:uiPriority="9" w:unhideWhenUsed="1" w:qFormat="1"/>
@@ -1376,7 +1379,6 @@
     <w:lsdException w:name="HTML Sample" w:semiHidden="1" w:unhideWhenUsed="1"/>
     <w:lsdException w:name="HTML Typewriter" w:semiHidden="1" w:unhideWhenUsed="1"/>
     <w:lsdException w:name="HTML Variable" w:semiHidden="1" w:unhideWhenUsed="1"/>
-    <w:lsdException w:name="Normal Table" w:semiHidden="1" w:unhideWhenUsed="1"/>
     <w:lsdException w:name="annotation subject" w:semiHidden="1" w:unhideWhenUsed="1"/>
     <w:lsdException w:name="No List" w:semiHidden="1" w:unhideWhenUsed="1"/>
     <w:lsdException w:name="Outline List 1" w:semiHidden="1" w:unhideWhenUsed="1"/>
@@ -1423,10 +1425,8 @@
     <w:lsdException w:name="Table Subtle 2" w:semiHidden="1" w:unhideWhenUsed="1"/>
     <w:lsdException w:name="Table Web 1" w:semiHidden="1" w:unhideWhenUsed="1"/>
     <w:lsdException w:name="Table Web 2" w:semiHidden="1" w:unhideWhenUsed="1"/>
-    <w:lsdException w:name="Table Web 3" w:semiHidden="1" w:unhideWhenUsed="1"/>
     <w:lsdException w:name="Balloon Text" w:semiHidden="1" w:unhideWhenUsed="1"/>
     <w:lsdException w:name="Table Grid" w:uiPriority="39"/>
-    <w:lsdException w:name="Table Theme" w:semiHidden="1" w:unhideWhenUsed="1"/>
     <w:lsdException w:name="Placeholder Text" w:semiHidden="1"/>
     <w:lsdException w:name="No Spacing" w:uiPriority="1" w:qFormat="1"/>
     <w:lsdException w:name="Light Shading" w:uiPriority="60"/>
@@ -1646,6 +1646,7 @@
     <w:lsdException w:name="Smart Hyperlink" w:semiHidden="1" w:unhideWhenUsed="1"/>
     <w:lsdException w:name="Hashtag" w:semiHidden="1" w:unhideWhenUsed="1"/>
     <w:lsdException w:name="Unresolved Mention" w:semiHidden="1" w:unhideWhenUsed="1"/>
+    <w:lsdException w:name="Smart Link" w:semiHidden="1" w:unhideWhenUsed="1"/>
   </w:latentStyles>
   <w:style w:type="paragraph" w:default="1" w:styleId="Normal">
     <w:name w:val="Normal"/>
@@ -1754,6 +1755,36 @@
     <w:rPr>
       <w:color w:val="605E5C"/>
       <w:shd w:val="clear" w:color="auto" w:fill="E1DFDD"/>
+    </w:rPr>
+  </w:style>
+  <w:style w:type="paragraph" w:styleId="BalloonText">
+    <w:name w:val="Balloon Text"/>
+    <w:basedOn w:val="Normal"/>
+    <w:link w:val="BalloonTextChar"/>
+    <w:uiPriority w:val="99"/>
+    <w:semiHidden/>
+    <w:unhideWhenUsed/>
+    <w:rsid w:val="005C23E6"/>
+    <w:pPr>
+      <w:spacing w:after="0" w:line="240" w:lineRule="auto"/>
+    </w:pPr>
+    <w:rPr>
+      <w:rFonts w:ascii="Segoe UI" w:hAnsi="Segoe UI" w:cs="Segoe UI"/>
+      <w:sz w:val="18"/>
+      <w:szCs w:val="18"/>
+    </w:rPr>
+  </w:style>
+  <w:style w:type="character" w:customStyle="1" w:styleId="BalloonTextChar">
+    <w:name w:val="Balloon Text Char"/>
+    <w:basedOn w:val="DefaultParagraphFont"/>
+    <w:link w:val="BalloonText"/>
+    <w:uiPriority w:val="99"/>
+    <w:semiHidden/>
+    <w:rsid w:val="005C23E6"/>
+    <w:rPr>
+      <w:rFonts w:ascii="Segoe UI" w:hAnsi="Segoe UI" w:cs="Segoe UI"/>
+      <w:sz w:val="18"/>
+      <w:szCs w:val="18"/>
     </w:rPr>
   </w:style>
 </w:styles>

</xml_diff>